<commit_message>
lesson 121 - homework
</commit_message>
<xml_diff>
--- a/english_via_skype/solutions/doc/lesson_119_Work   related    personality_edit.docx
+++ b/english_via_skype/solutions/doc/lesson_119_Work   related    personality_edit.docx
@@ -2020,73 +2020,64 @@
         </w:rPr>
         <w:t xml:space="preserve">(full of beans)   </w:t>
       </w:r>
+      <w:r>
+        <w:rPr>
+          <w:sz w:val="28"/>
+          <w:szCs w:val="28"/>
+          <w:lang w:val="en-US"/>
+        </w:rPr>
+        <w:t xml:space="preserve">                                             </w:t>
+      </w:r>
+      <w:r>
+        <w:rPr>
+          <w:sz w:val="28"/>
+          <w:szCs w:val="28"/>
+          <w:lang w:val="en-US"/>
+        </w:rPr>
+        <w:t xml:space="preserve">   </w:t>
+      </w:r>
+      <w:r>
+        <w:rPr>
+          <w:sz w:val="28"/>
+          <w:szCs w:val="28"/>
+          <w:lang w:val="en-US"/>
+        </w:rPr>
+        <w:t xml:space="preserve">          </w:t>
+      </w:r>
+      <w:r>
+        <w:rPr>
+          <w:sz w:val="28"/>
+          <w:szCs w:val="28"/>
+          <w:lang w:val="en-US"/>
+        </w:rPr>
+        <w:t xml:space="preserve">           </w:t>
+      </w:r>
+      <w:r>
+        <w:rPr>
+          <w:sz w:val="28"/>
+          <w:szCs w:val="28"/>
+          <w:lang w:val="en-US"/>
+        </w:rPr>
+        <w:t xml:space="preserve"> </w:t>
+      </w:r>
+      <w:r>
+        <w:rPr>
+          <w:sz w:val="28"/>
+          <w:szCs w:val="28"/>
+          <w:lang w:val="en-US"/>
+        </w:rPr>
+        <w:t xml:space="preserve"> slow/</w:t>
+      </w:r>
+      <w:r>
+        <w:rPr>
+          <w:sz w:val="28"/>
+          <w:szCs w:val="28"/>
+          <w:lang w:val="en-US"/>
+        </w:rPr>
+        <w:t>indolent</w:t>
+      </w:r>
       <w:bookmarkStart w:id="0" w:name="_GoBack"/>
       <w:bookmarkEnd w:id="0"/>
-      <w:r>
-        <w:rPr>
-          <w:sz w:val="28"/>
-          <w:szCs w:val="28"/>
-          <w:lang w:val="en-US"/>
-        </w:rPr>
-        <w:t xml:space="preserve">                                             </w:t>
-      </w:r>
-      <w:r>
-        <w:rPr>
-          <w:sz w:val="28"/>
-          <w:szCs w:val="28"/>
-          <w:lang w:val="en-US"/>
-        </w:rPr>
-        <w:t xml:space="preserve">   </w:t>
-      </w:r>
-      <w:r>
-        <w:rPr>
-          <w:sz w:val="28"/>
-          <w:szCs w:val="28"/>
-          <w:lang w:val="en-US"/>
-        </w:rPr>
-        <w:t xml:space="preserve">          </w:t>
-      </w:r>
-      <w:r>
-        <w:rPr>
-          <w:sz w:val="28"/>
-          <w:szCs w:val="28"/>
-          <w:lang w:val="en-US"/>
-        </w:rPr>
-        <w:t xml:space="preserve">           </w:t>
-      </w:r>
-      <w:r>
-        <w:rPr>
-          <w:sz w:val="28"/>
-          <w:szCs w:val="28"/>
-          <w:lang w:val="en-US"/>
-        </w:rPr>
-        <w:t xml:space="preserve"> </w:t>
-      </w:r>
-      <w:r>
-        <w:rPr>
-          <w:sz w:val="28"/>
-          <w:szCs w:val="28"/>
-          <w:lang w:val="en-US"/>
-        </w:rPr>
-        <w:t xml:space="preserve"> slow/</w:t>
-      </w:r>
-      <w:r>
-        <w:rPr>
-          <w:sz w:val="28"/>
-          <w:szCs w:val="28"/>
-          <w:lang w:val="en-US"/>
-        </w:rPr>
-        <w:t>indolent</w:t>
-      </w:r>
-    </w:p>
-    <w:p>
-      <w:pPr>
-        <w:rPr>
-          <w:sz w:val="28"/>
-          <w:szCs w:val="28"/>
-          <w:lang w:val="en-US"/>
-        </w:rPr>
-      </w:pPr>
     </w:p>
     <w:sectPr>
       <w:pgSz w:w="16838" w:h="11906" w:orient="landscape"/>

</xml_diff>